<commit_message>
Tercera version de cambios
</commit_message>
<xml_diff>
--- a/cervantes.docx
+++ b/cervantes.docx
@@ -44,6 +44,19 @@
       </w:r>
     </w:p>
     <w:p/>
+    <w:p>
+      <w:pPr>
+        <w:rPr>
+          <w:rFonts w:ascii="Courier New" w:hAnsi="Courier New" w:cs="Courier New"/>
+        </w:rPr>
+      </w:pPr>
+      <w:r>
+        <w:rPr>
+          <w:rFonts w:ascii="Courier New" w:hAnsi="Courier New" w:cs="Courier New"/>
+        </w:rPr>
+        <w:t>Realizando una pequeña modificación en cervantes.docx.</w:t>
+      </w:r>
+    </w:p>
     <w:sectPr>
       <w:pgSz w:w="11906" w:h="16838"/>
       <w:pgMar w:top="1417" w:right="1701" w:bottom="1417" w:left="1701" w:header="708" w:footer="708" w:gutter="0"/>
@@ -177,6 +190,7 @@
     <w:lsdException w:name="HTML Sample" w:semiHidden="1" w:unhideWhenUsed="1"/>
     <w:lsdException w:name="HTML Typewriter" w:semiHidden="1" w:unhideWhenUsed="1"/>
     <w:lsdException w:name="HTML Variable" w:semiHidden="1" w:unhideWhenUsed="1"/>
+    <w:lsdException w:name="Normal Table" w:semiHidden="1" w:unhideWhenUsed="1"/>
     <w:lsdException w:name="annotation subject" w:semiHidden="1" w:unhideWhenUsed="1"/>
     <w:lsdException w:name="No List" w:semiHidden="1" w:unhideWhenUsed="1"/>
     <w:lsdException w:name="Outline List 1" w:semiHidden="1" w:unhideWhenUsed="1"/>
@@ -223,8 +237,10 @@
     <w:lsdException w:name="Table Subtle 2" w:semiHidden="1" w:unhideWhenUsed="1"/>
     <w:lsdException w:name="Table Web 1" w:semiHidden="1" w:unhideWhenUsed="1"/>
     <w:lsdException w:name="Table Web 2" w:semiHidden="1" w:unhideWhenUsed="1"/>
+    <w:lsdException w:name="Table Web 3" w:semiHidden="1" w:unhideWhenUsed="1"/>
     <w:lsdException w:name="Balloon Text" w:semiHidden="1" w:unhideWhenUsed="1"/>
     <w:lsdException w:name="Table Grid" w:uiPriority="39"/>
+    <w:lsdException w:name="Table Theme" w:semiHidden="1" w:unhideWhenUsed="1"/>
     <w:lsdException w:name="Placeholder Text" w:semiHidden="1"/>
     <w:lsdException w:name="No Spacing" w:uiPriority="1" w:qFormat="1"/>
     <w:lsdException w:name="Light Shading" w:uiPriority="60"/>

</xml_diff>